<commit_message>
Atualizando arquivo de documentação
</commit_message>
<xml_diff>
--- a/Documentação/MODELO_DOC_Classes.docx
+++ b/Documentação/MODELO_DOC_Classes.docx
@@ -1810,7 +1810,7 @@
                 <w:sz w:val="22"/>
                 <w:shd w:fill="auto" w:val="clear"/>
               </w:rPr>
-              <w:t xml:space="preserve">Chave Primária</w:t>
+              <w:t xml:space="preserve">Identificação do Objeto</w:t>
             </w:r>
           </w:p>
         </w:tc>
@@ -2527,7 +2527,7 @@
                 <w:sz w:val="22"/>
                 <w:shd w:fill="auto" w:val="clear"/>
               </w:rPr>
-              <w:t xml:space="preserve">Chave primária</w:t>
+              <w:t xml:space="preserve">Identificação do Objeto</w:t>
             </w:r>
           </w:p>
         </w:tc>
@@ -3419,7 +3419,7 @@
                 <w:sz w:val="22"/>
                 <w:shd w:fill="auto" w:val="clear"/>
               </w:rPr>
-              <w:t xml:space="preserve">Chave primária</w:t>
+              <w:t xml:space="preserve">Identificação do Objeto</w:t>
             </w:r>
           </w:p>
         </w:tc>

</xml_diff>